<commit_message>
Remove 'Business: Api (optional)' from architecture checklist.
</commit_message>
<xml_diff>
--- a/Appendices.docx
+++ b/Appendices.docx
@@ -123,41 +123,12 @@
     </w:p>
     <w:p>
       <w:pPr>
-        <w:ind w:left="0"/>
-        <w:jc w:val="center"/>
-        <w:rPr>
-          <w:rFonts w:ascii="Tahoma" w:hAnsi="Tahoma" w:cs="Tahoma"/>
-          <w:b/>
-          <w:i/>
-          <w:iCs/>
-          <w:color w:val="FF0000"/>
-          <w:sz w:val="20"/>
-          <w:szCs w:val="20"/>
+        <w:pStyle w:val="Heading2"/>
+        <w:rPr>
           <w:lang w:val="en-US"/>
         </w:rPr>
       </w:pPr>
       <w:bookmarkStart w:id="1" w:name="_Toc487129457"/>
-      <w:r>
-        <w:rPr>
-          <w:rFonts w:ascii="Tahoma" w:hAnsi="Tahoma" w:cs="Tahoma"/>
-          <w:b/>
-          <w:i/>
-          <w:iCs/>
-          <w:color w:val="FF0000"/>
-          <w:sz w:val="20"/>
-          <w:szCs w:val="20"/>
-          <w:lang w:val="en-US"/>
-        </w:rPr>
-        <w:t>[Under Construction]</w:t>
-      </w:r>
-    </w:p>
-    <w:p>
-      <w:pPr>
-        <w:pStyle w:val="Heading2"/>
-        <w:rPr>
-          <w:lang w:val="en-US"/>
-        </w:rPr>
-      </w:pPr>
       <w:r>
         <w:rPr>
           <w:lang w:val="en-US"/>
@@ -1442,13 +1413,15 @@
           <w:lang w:val="en-US" w:eastAsia="zh-CN"/>
         </w:rPr>
       </w:pPr>
-      <w:r>
-        <w:rPr>
-          <w:rFonts w:cs="Calibri"/>
-          <w:szCs w:val="22"/>
-          <w:lang w:val="en-US" w:eastAsia="zh-CN"/>
-        </w:rPr>
-        <w:t>Business: Api (optional)</w:t>
+      <w:bookmarkStart w:id="6" w:name="_GoBack"/>
+      <w:bookmarkEnd w:id="6"/>
+      <w:r>
+        <w:rPr>
+          <w:rFonts w:cs="Calibri"/>
+          <w:szCs w:val="22"/>
+          <w:lang w:val="en-US" w:eastAsia="zh-CN"/>
+        </w:rPr>
+        <w:t>Business: EntityWrappers (optional)</w:t>
       </w:r>
     </w:p>
     <w:p>
@@ -1469,7 +1442,7 @@
           <w:szCs w:val="22"/>
           <w:lang w:val="en-US" w:eastAsia="zh-CN"/>
         </w:rPr>
-        <w:t>Business: EntityWrappers (optional)</w:t>
+        <w:t>Business: Other helpers (optional)</w:t>
       </w:r>
     </w:p>
     <w:p>
@@ -1481,16 +1454,137 @@
         <w:rPr>
           <w:rFonts w:cs="Calibri"/>
           <w:szCs w:val="22"/>
-          <w:lang w:val="en-US" w:eastAsia="zh-CN"/>
-        </w:rPr>
-      </w:pPr>
-      <w:r>
-        <w:rPr>
-          <w:rFonts w:cs="Calibri"/>
-          <w:szCs w:val="22"/>
-          <w:lang w:val="en-US" w:eastAsia="zh-CN"/>
-        </w:rPr>
-        <w:t>Business: Other helpers (optional)</w:t>
+          <w:lang w:val="en-US"/>
+        </w:rPr>
+      </w:pPr>
+      <w:r>
+        <w:rPr>
+          <w:rFonts w:cs="Calibri"/>
+          <w:szCs w:val="22"/>
+          <w:lang w:val="en-US" w:eastAsia="zh-CN"/>
+        </w:rPr>
+        <w:t>Presentation: ViewModels</w:t>
+      </w:r>
+    </w:p>
+    <w:p>
+      <w:pPr>
+        <w:numPr>
+          <w:ilvl w:val="1"/>
+          <w:numId w:val="4"/>
+        </w:numPr>
+        <w:rPr>
+          <w:rFonts w:cs="Calibri"/>
+          <w:szCs w:val="22"/>
+          <w:lang w:val="en-US"/>
+        </w:rPr>
+      </w:pPr>
+      <w:r>
+        <w:rPr>
+          <w:rFonts w:cs="Calibri"/>
+          <w:szCs w:val="22"/>
+          <w:lang w:val="en-US" w:eastAsia="zh-CN"/>
+        </w:rPr>
+        <w:t>Item</w:t>
+      </w:r>
+      <w:r>
+        <w:rPr>
+          <w:rFonts w:cs="Calibri"/>
+          <w:szCs w:val="22"/>
+          <w:lang w:val="en-US" w:eastAsia="zh-CN"/>
+        </w:rPr>
+        <w:t xml:space="preserve"> ViewModels</w:t>
+      </w:r>
+    </w:p>
+    <w:p>
+      <w:pPr>
+        <w:numPr>
+          <w:ilvl w:val="1"/>
+          <w:numId w:val="4"/>
+        </w:numPr>
+        <w:rPr>
+          <w:rFonts w:cs="Calibri"/>
+          <w:szCs w:val="22"/>
+          <w:lang w:val="en-US"/>
+        </w:rPr>
+      </w:pPr>
+      <w:r>
+        <w:rPr>
+          <w:rFonts w:cs="Calibri"/>
+          <w:szCs w:val="22"/>
+          <w:lang w:val="en-US" w:eastAsia="zh-CN"/>
+        </w:rPr>
+        <w:t>List item ViewModels (some may only need IDNameDto, no ListItem view model)</w:t>
+      </w:r>
+    </w:p>
+    <w:p>
+      <w:pPr>
+        <w:numPr>
+          <w:ilvl w:val="1"/>
+          <w:numId w:val="4"/>
+        </w:numPr>
+        <w:rPr>
+          <w:rFonts w:cs="Calibri"/>
+          <w:szCs w:val="22"/>
+          <w:lang w:val="en-US"/>
+        </w:rPr>
+      </w:pPr>
+      <w:r>
+        <w:rPr>
+          <w:rFonts w:cs="Calibri"/>
+          <w:szCs w:val="22"/>
+          <w:lang w:val="en-US" w:eastAsia="zh-CN"/>
+        </w:rPr>
+        <w:t>List ViewModels</w:t>
+      </w:r>
+    </w:p>
+    <w:p>
+      <w:pPr>
+        <w:numPr>
+          <w:ilvl w:val="1"/>
+          <w:numId w:val="4"/>
+        </w:numPr>
+        <w:rPr>
+          <w:rFonts w:cs="Calibri"/>
+          <w:szCs w:val="22"/>
+          <w:lang w:val="en-US" w:eastAsia="zh-CN"/>
+        </w:rPr>
+      </w:pPr>
+      <w:r>
+        <w:rPr>
+          <w:rFonts w:cs="Calibri"/>
+          <w:szCs w:val="22"/>
+          <w:lang w:val="en-US" w:eastAsia="zh-CN"/>
+        </w:rPr>
+        <w:t>Detail ViewModels</w:t>
+      </w:r>
+    </w:p>
+    <w:p>
+      <w:pPr>
+        <w:numPr>
+          <w:ilvl w:val="1"/>
+          <w:numId w:val="4"/>
+        </w:numPr>
+        <w:rPr>
+          <w:rFonts w:cs="Calibri"/>
+          <w:szCs w:val="22"/>
+          <w:lang w:val="en-US" w:eastAsia="zh-CN"/>
+        </w:rPr>
+      </w:pPr>
+      <w:r>
+        <w:rPr>
+          <w:rFonts w:cs="Calibri"/>
+          <w:szCs w:val="22"/>
+          <w:lang w:val="en-US" w:eastAsia="zh-CN"/>
+        </w:rPr>
+        <w:t>DocumentViewModel</w:t>
+      </w:r>
+      <w:r>
+        <w:rPr>
+          <w:rFonts w:cs="Calibri"/>
+          <w:szCs w:val="22"/>
+          <w:lang w:val="en-US" w:eastAsia="zh-CN"/>
+        </w:rPr>
+        <w:t xml:space="preserve"> (optional)</w:t>
       </w:r>
     </w:p>
     <w:p>
@@ -1511,7 +1605,7 @@
           <w:szCs w:val="22"/>
           <w:lang w:val="en-US" w:eastAsia="zh-CN"/>
         </w:rPr>
-        <w:t>Presentation: ViewModels</w:t>
+        <w:t>Presentation: ToViewModel</w:t>
       </w:r>
     </w:p>
     <w:p>
@@ -1532,15 +1626,7 @@
           <w:szCs w:val="22"/>
           <w:lang w:val="en-US" w:eastAsia="zh-CN"/>
         </w:rPr>
-        <w:t>Item</w:t>
-      </w:r>
-      <w:r>
-        <w:rPr>
-          <w:rFonts w:cs="Calibri"/>
-          <w:szCs w:val="22"/>
-          <w:lang w:val="en-US" w:eastAsia="zh-CN"/>
-        </w:rPr>
-        <w:t xml:space="preserve"> ViewModels</w:t>
+        <w:t>Singular forms</w:t>
       </w:r>
     </w:p>
     <w:p>
@@ -1561,7 +1647,7 @@
           <w:szCs w:val="22"/>
           <w:lang w:val="en-US" w:eastAsia="zh-CN"/>
         </w:rPr>
-        <w:t>List item ViewModels (some may only need IDNameDto, no ListItem view model)</w:t>
+        <w:t>WithRelatedEntities forms</w:t>
       </w:r>
     </w:p>
     <w:p>
@@ -1582,7 +1668,7 @@
           <w:szCs w:val="22"/>
           <w:lang w:val="en-US" w:eastAsia="zh-CN"/>
         </w:rPr>
-        <w:t>List ViewModels</w:t>
+        <w:t>ToListItemViewModel</w:t>
       </w:r>
     </w:p>
     <w:p>
@@ -1603,7 +1689,7 @@
           <w:szCs w:val="22"/>
           <w:lang w:val="en-US" w:eastAsia="zh-CN"/>
         </w:rPr>
-        <w:t>Detail ViewModels</w:t>
+        <w:t>ToScreenViewModel</w:t>
       </w:r>
     </w:p>
     <w:p>
@@ -1622,17 +1708,29 @@
         <w:rPr>
           <w:rFonts w:cs="Calibri"/>
           <w:szCs w:val="22"/>
-          <w:lang w:val="en-US" w:eastAsia="zh-CN"/>
-        </w:rPr>
-        <w:t>DocumentViewModel</w:t>
-      </w:r>
-      <w:r>
-        <w:rPr>
-          <w:rFonts w:cs="Calibri"/>
-          <w:szCs w:val="22"/>
-          <w:lang w:val="en-US" w:eastAsia="zh-CN"/>
-        </w:rPr>
-        <w:t xml:space="preserve"> (optional)</w:t>
+        </w:rPr>
+        <w:t>ToDocumentViewModel (optional)</w:t>
+      </w:r>
+    </w:p>
+    <w:p>
+      <w:pPr>
+        <w:numPr>
+          <w:ilvl w:val="1"/>
+          <w:numId w:val="4"/>
+        </w:numPr>
+        <w:rPr>
+          <w:rFonts w:cs="Calibri"/>
+          <w:szCs w:val="22"/>
+          <w:lang w:val="en-US" w:eastAsia="zh-CN"/>
+        </w:rPr>
+      </w:pPr>
+      <w:r>
+        <w:rPr>
+          <w:rFonts w:cs="Calibri"/>
+          <w:szCs w:val="22"/>
+          <w:lang w:val="en-US" w:eastAsia="zh-CN"/>
+        </w:rPr>
+        <w:t>CreateEmptyViewModel (not every view model needs one)</w:t>
       </w:r>
     </w:p>
     <w:p>
@@ -1653,7 +1751,7 @@
           <w:szCs w:val="22"/>
           <w:lang w:val="en-US" w:eastAsia="zh-CN"/>
         </w:rPr>
-        <w:t>Presentation: ToViewModel</w:t>
+        <w:t>Presentation: ToEntity</w:t>
       </w:r>
     </w:p>
     <w:p>
@@ -1716,7 +1814,7 @@
           <w:szCs w:val="22"/>
           <w:lang w:val="en-US" w:eastAsia="zh-CN"/>
         </w:rPr>
-        <w:t>ToListItemViewModel</w:t>
+        <w:t>From screen view model</w:t>
       </w:r>
     </w:p>
     <w:p>
@@ -1728,16 +1826,37 @@
         <w:rPr>
           <w:rFonts w:cs="Calibri"/>
           <w:szCs w:val="22"/>
-          <w:lang w:val="en-US" w:eastAsia="zh-CN"/>
-        </w:rPr>
-      </w:pPr>
-      <w:r>
-        <w:rPr>
-          <w:rFonts w:cs="Calibri"/>
-          <w:szCs w:val="22"/>
-          <w:lang w:val="en-US" w:eastAsia="zh-CN"/>
-        </w:rPr>
-        <w:t>ToScreenViewModel</w:t>
+          <w:lang w:val="en-US"/>
+        </w:rPr>
+      </w:pPr>
+      <w:r>
+        <w:rPr>
+          <w:rFonts w:cs="Calibri"/>
+          <w:szCs w:val="22"/>
+          <w:lang w:val="en-US"/>
+        </w:rPr>
+        <w:t>From DocumentViewModel (optional)</w:t>
+      </w:r>
+    </w:p>
+    <w:p>
+      <w:pPr>
+        <w:numPr>
+          <w:ilvl w:val="0"/>
+          <w:numId w:val="4"/>
+        </w:numPr>
+        <w:rPr>
+          <w:rFonts w:cs="Calibri"/>
+          <w:szCs w:val="22"/>
+          <w:lang w:val="en-US"/>
+        </w:rPr>
+      </w:pPr>
+      <w:r>
+        <w:rPr>
+          <w:rFonts w:cs="Calibri"/>
+          <w:szCs w:val="22"/>
+          <w:lang w:val="en-US" w:eastAsia="zh-CN"/>
+        </w:rPr>
+        <w:t>Presentation: Presenters</w:t>
       </w:r>
     </w:p>
     <w:p>
@@ -1749,15 +1868,16 @@
         <w:rPr>
           <w:rFonts w:cs="Calibri"/>
           <w:szCs w:val="22"/>
-          <w:lang w:val="en-US" w:eastAsia="zh-CN"/>
-        </w:rPr>
-      </w:pPr>
-      <w:r>
-        <w:rPr>
-          <w:rFonts w:cs="Calibri"/>
-          <w:szCs w:val="22"/>
-        </w:rPr>
-        <w:t>ToDocumentViewModel (optional)</w:t>
+          <w:lang w:val="en-US"/>
+        </w:rPr>
+      </w:pPr>
+      <w:r>
+        <w:rPr>
+          <w:rFonts w:cs="Calibri"/>
+          <w:szCs w:val="22"/>
+          <w:lang w:val="en-US" w:eastAsia="zh-CN"/>
+        </w:rPr>
+        <w:t>List Presenters</w:t>
       </w:r>
     </w:p>
     <w:p>
@@ -1778,7 +1898,70 @@
           <w:szCs w:val="22"/>
           <w:lang w:val="en-US" w:eastAsia="zh-CN"/>
         </w:rPr>
-        <w:t>CreateEmptyViewModel (not every view model needs one)</w:t>
+        <w:t>Detail Presenters</w:t>
+      </w:r>
+    </w:p>
+    <w:p>
+      <w:pPr>
+        <w:numPr>
+          <w:ilvl w:val="1"/>
+          <w:numId w:val="4"/>
+        </w:numPr>
+        <w:rPr>
+          <w:rFonts w:cs="Calibri"/>
+          <w:szCs w:val="22"/>
+          <w:lang w:val="en-US" w:eastAsia="zh-CN"/>
+        </w:rPr>
+      </w:pPr>
+      <w:r>
+        <w:rPr>
+          <w:rFonts w:cs="Calibri"/>
+          <w:szCs w:val="22"/>
+          <w:lang w:val="en-US" w:eastAsia="zh-CN"/>
+        </w:rPr>
+        <w:t>(Edit Presenters)</w:t>
+      </w:r>
+    </w:p>
+    <w:p>
+      <w:pPr>
+        <w:numPr>
+          <w:ilvl w:val="1"/>
+          <w:numId w:val="4"/>
+        </w:numPr>
+        <w:rPr>
+          <w:rFonts w:cs="Calibri"/>
+          <w:szCs w:val="22"/>
+          <w:lang w:val="en-US"/>
+        </w:rPr>
+      </w:pPr>
+      <w:r>
+        <w:rPr>
+          <w:rFonts w:cs="Calibri"/>
+          <w:szCs w:val="22"/>
+          <w:lang w:val="en-US" w:eastAsia="zh-CN"/>
+        </w:rPr>
+        <w:t>Save methods in Detail (or Edit) Presenters.</w:t>
+      </w:r>
+    </w:p>
+    <w:p>
+      <w:pPr>
+        <w:pStyle w:val="ListParagraph"/>
+        <w:numPr>
+          <w:ilvl w:val="1"/>
+          <w:numId w:val="4"/>
+        </w:numPr>
+        <w:contextualSpacing w:val="0"/>
+        <w:rPr>
+          <w:rFonts w:cs="Calibri"/>
+          <w:szCs w:val="22"/>
+        </w:rPr>
+      </w:pPr>
+      <w:r>
+        <w:rPr>
+          <w:rFonts w:cs="Calibri"/>
+          <w:szCs w:val="22"/>
+        </w:rPr>
+        <w:t>MainPresenter (optional)</w:t>
       </w:r>
     </w:p>
     <w:p>
@@ -1793,239 +1976,6 @@
           <w:lang w:val="en-US"/>
         </w:rPr>
       </w:pPr>
-      <w:r>
-        <w:rPr>
-          <w:rFonts w:cs="Calibri"/>
-          <w:szCs w:val="22"/>
-          <w:lang w:val="en-US" w:eastAsia="zh-CN"/>
-        </w:rPr>
-        <w:t>Presentation: ToEntity</w:t>
-      </w:r>
-    </w:p>
-    <w:p>
-      <w:pPr>
-        <w:numPr>
-          <w:ilvl w:val="1"/>
-          <w:numId w:val="4"/>
-        </w:numPr>
-        <w:rPr>
-          <w:rFonts w:cs="Calibri"/>
-          <w:szCs w:val="22"/>
-          <w:lang w:val="en-US"/>
-        </w:rPr>
-      </w:pPr>
-      <w:r>
-        <w:rPr>
-          <w:rFonts w:cs="Calibri"/>
-          <w:szCs w:val="22"/>
-          <w:lang w:val="en-US" w:eastAsia="zh-CN"/>
-        </w:rPr>
-        <w:t>Singular forms</w:t>
-      </w:r>
-    </w:p>
-    <w:p>
-      <w:pPr>
-        <w:numPr>
-          <w:ilvl w:val="1"/>
-          <w:numId w:val="4"/>
-        </w:numPr>
-        <w:rPr>
-          <w:rFonts w:cs="Calibri"/>
-          <w:szCs w:val="22"/>
-          <w:lang w:val="en-US"/>
-        </w:rPr>
-      </w:pPr>
-      <w:r>
-        <w:rPr>
-          <w:rFonts w:cs="Calibri"/>
-          <w:szCs w:val="22"/>
-          <w:lang w:val="en-US" w:eastAsia="zh-CN"/>
-        </w:rPr>
-        <w:t>WithRelatedEntities forms</w:t>
-      </w:r>
-    </w:p>
-    <w:p>
-      <w:pPr>
-        <w:numPr>
-          <w:ilvl w:val="1"/>
-          <w:numId w:val="4"/>
-        </w:numPr>
-        <w:rPr>
-          <w:rFonts w:cs="Calibri"/>
-          <w:szCs w:val="22"/>
-          <w:lang w:val="en-US"/>
-        </w:rPr>
-      </w:pPr>
-      <w:r>
-        <w:rPr>
-          <w:rFonts w:cs="Calibri"/>
-          <w:szCs w:val="22"/>
-          <w:lang w:val="en-US" w:eastAsia="zh-CN"/>
-        </w:rPr>
-        <w:t>From screen view model</w:t>
-      </w:r>
-    </w:p>
-    <w:p>
-      <w:pPr>
-        <w:numPr>
-          <w:ilvl w:val="1"/>
-          <w:numId w:val="4"/>
-        </w:numPr>
-        <w:rPr>
-          <w:rFonts w:cs="Calibri"/>
-          <w:szCs w:val="22"/>
-          <w:lang w:val="en-US"/>
-        </w:rPr>
-      </w:pPr>
-      <w:r>
-        <w:rPr>
-          <w:rFonts w:cs="Calibri"/>
-          <w:szCs w:val="22"/>
-          <w:lang w:val="en-US"/>
-        </w:rPr>
-        <w:t>From DocumentViewModel (optional)</w:t>
-      </w:r>
-    </w:p>
-    <w:p>
-      <w:pPr>
-        <w:numPr>
-          <w:ilvl w:val="0"/>
-          <w:numId w:val="4"/>
-        </w:numPr>
-        <w:rPr>
-          <w:rFonts w:cs="Calibri"/>
-          <w:szCs w:val="22"/>
-          <w:lang w:val="en-US"/>
-        </w:rPr>
-      </w:pPr>
-      <w:r>
-        <w:rPr>
-          <w:rFonts w:cs="Calibri"/>
-          <w:szCs w:val="22"/>
-          <w:lang w:val="en-US" w:eastAsia="zh-CN"/>
-        </w:rPr>
-        <w:t>Presentation: Presenters</w:t>
-      </w:r>
-    </w:p>
-    <w:p>
-      <w:pPr>
-        <w:numPr>
-          <w:ilvl w:val="1"/>
-          <w:numId w:val="4"/>
-        </w:numPr>
-        <w:rPr>
-          <w:rFonts w:cs="Calibri"/>
-          <w:szCs w:val="22"/>
-          <w:lang w:val="en-US"/>
-        </w:rPr>
-      </w:pPr>
-      <w:r>
-        <w:rPr>
-          <w:rFonts w:cs="Calibri"/>
-          <w:szCs w:val="22"/>
-          <w:lang w:val="en-US" w:eastAsia="zh-CN"/>
-        </w:rPr>
-        <w:t>List Presenters</w:t>
-      </w:r>
-    </w:p>
-    <w:p>
-      <w:pPr>
-        <w:numPr>
-          <w:ilvl w:val="1"/>
-          <w:numId w:val="4"/>
-        </w:numPr>
-        <w:rPr>
-          <w:rFonts w:cs="Calibri"/>
-          <w:szCs w:val="22"/>
-          <w:lang w:val="en-US" w:eastAsia="zh-CN"/>
-        </w:rPr>
-      </w:pPr>
-      <w:r>
-        <w:rPr>
-          <w:rFonts w:cs="Calibri"/>
-          <w:szCs w:val="22"/>
-          <w:lang w:val="en-US" w:eastAsia="zh-CN"/>
-        </w:rPr>
-        <w:t>Detail Presenters</w:t>
-      </w:r>
-    </w:p>
-    <w:p>
-      <w:pPr>
-        <w:numPr>
-          <w:ilvl w:val="1"/>
-          <w:numId w:val="4"/>
-        </w:numPr>
-        <w:rPr>
-          <w:rFonts w:cs="Calibri"/>
-          <w:szCs w:val="22"/>
-          <w:lang w:val="en-US" w:eastAsia="zh-CN"/>
-        </w:rPr>
-      </w:pPr>
-      <w:r>
-        <w:rPr>
-          <w:rFonts w:cs="Calibri"/>
-          <w:szCs w:val="22"/>
-          <w:lang w:val="en-US" w:eastAsia="zh-CN"/>
-        </w:rPr>
-        <w:t>(Edit Presenters)</w:t>
-      </w:r>
-    </w:p>
-    <w:p>
-      <w:pPr>
-        <w:numPr>
-          <w:ilvl w:val="1"/>
-          <w:numId w:val="4"/>
-        </w:numPr>
-        <w:rPr>
-          <w:rFonts w:cs="Calibri"/>
-          <w:szCs w:val="22"/>
-          <w:lang w:val="en-US"/>
-        </w:rPr>
-      </w:pPr>
-      <w:r>
-        <w:rPr>
-          <w:rFonts w:cs="Calibri"/>
-          <w:szCs w:val="22"/>
-          <w:lang w:val="en-US" w:eastAsia="zh-CN"/>
-        </w:rPr>
-        <w:t>Save methods in Detail (or Edit) Presenters.</w:t>
-      </w:r>
-    </w:p>
-    <w:p>
-      <w:pPr>
-        <w:pStyle w:val="ListParagraph"/>
-        <w:numPr>
-          <w:ilvl w:val="1"/>
-          <w:numId w:val="4"/>
-        </w:numPr>
-        <w:contextualSpacing w:val="0"/>
-        <w:rPr>
-          <w:rFonts w:cs="Calibri"/>
-          <w:szCs w:val="22"/>
-        </w:rPr>
-      </w:pPr>
-      <w:r>
-        <w:rPr>
-          <w:rFonts w:cs="Calibri"/>
-          <w:szCs w:val="22"/>
-        </w:rPr>
-        <w:t>MainPresenter (optional)</w:t>
-      </w:r>
-    </w:p>
-    <w:p>
-      <w:pPr>
-        <w:numPr>
-          <w:ilvl w:val="0"/>
-          <w:numId w:val="4"/>
-        </w:numPr>
-        <w:rPr>
-          <w:rFonts w:cs="Calibri"/>
-          <w:szCs w:val="22"/>
-          <w:lang w:val="en-US"/>
-        </w:rPr>
-      </w:pPr>
-      <w:bookmarkStart w:id="6" w:name="_GoBack"/>
-      <w:bookmarkEnd w:id="6"/>
       <w:r>
         <w:rPr>
           <w:rFonts w:cs="Calibri"/>
@@ -6823,7 +6773,7 @@
 </file>
 
 <file path=customXml/itemProps1.xml><?xml version="1.0" encoding="utf-8"?>
-<ds:datastoreItem xmlns:ds="http://schemas.openxmlformats.org/officeDocument/2006/customXml" ds:itemID="{A30CECE1-7EC5-4F70-BB52-FEAAE5DAF3C5}">
+<ds:datastoreItem xmlns:ds="http://schemas.openxmlformats.org/officeDocument/2006/customXml" ds:itemID="{8059FCBC-1BFB-4FD2-84FB-B7888BEC7C6E}">
   <ds:schemaRefs>
     <ds:schemaRef ds:uri="http://schemas.openxmlformats.org/officeDocument/2006/bibliography"/>
   </ds:schemaRefs>

</xml_diff>

<commit_message>
JJ's Reference Architecture: Small reformulations and extensions.
</commit_message>
<xml_diff>
--- a/Appendices.docx
+++ b/Appendices.docx
@@ -964,8 +964,18 @@
           <w:szCs w:val="22"/>
           <w:lang w:val="en-US" w:eastAsia="zh-CN"/>
         </w:rPr>
-        <w:t>siness: LinkTo</w:t>
-      </w:r>
+        <w:t xml:space="preserve">siness: </w:t>
+      </w:r>
+      <w:proofErr w:type="spellStart"/>
+      <w:r>
+        <w:rPr>
+          <w:rFonts w:cs="Calibri"/>
+          <w:szCs w:val="22"/>
+          <w:lang w:val="en-US" w:eastAsia="zh-CN"/>
+        </w:rPr>
+        <w:t>LinkTo</w:t>
+      </w:r>
+      <w:proofErr w:type="spellEnd"/>
       <w:r>
         <w:rPr>
           <w:rFonts w:cs="Calibri"/>
@@ -1022,8 +1032,18 @@
           <w:szCs w:val="22"/>
           <w:lang w:val="en-US" w:eastAsia="zh-CN"/>
         </w:rPr>
-        <w:t>Business: Cascading: DeleteRelatedEntitiesExtensions</w:t>
-      </w:r>
+        <w:t xml:space="preserve">Business: Cascading: </w:t>
+      </w:r>
+      <w:proofErr w:type="spellStart"/>
+      <w:r>
+        <w:rPr>
+          <w:rFonts w:cs="Calibri"/>
+          <w:szCs w:val="22"/>
+          <w:lang w:val="en-US" w:eastAsia="zh-CN"/>
+        </w:rPr>
+        <w:t>DeleteRelatedEntitiesExtensions</w:t>
+      </w:r>
+      <w:proofErr w:type="spellEnd"/>
     </w:p>
     <w:p>
       <w:pPr>
@@ -1045,6 +1065,7 @@
         </w:rPr>
         <w:t xml:space="preserve">Business: Cascading: </w:t>
       </w:r>
+      <w:proofErr w:type="spellStart"/>
       <w:r>
         <w:rPr>
           <w:rFonts w:cs="Calibri"/>
@@ -1053,6 +1074,7 @@
         </w:rPr>
         <w:t>UnlinkRelatedEntitiesExtensions</w:t>
       </w:r>
+      <w:proofErr w:type="spellEnd"/>
     </w:p>
     <w:p>
       <w:pPr>
@@ -1072,8 +1094,18 @@
           <w:szCs w:val="22"/>
           <w:lang w:val="en-US" w:eastAsia="zh-CN"/>
         </w:rPr>
-        <w:t>Business: Enums</w:t>
-      </w:r>
+        <w:t xml:space="preserve">Business: </w:t>
+      </w:r>
+      <w:proofErr w:type="spellStart"/>
+      <w:r>
+        <w:rPr>
+          <w:rFonts w:cs="Calibri"/>
+          <w:szCs w:val="22"/>
+          <w:lang w:val="en-US" w:eastAsia="zh-CN"/>
+        </w:rPr>
+        <w:t>Enums</w:t>
+      </w:r>
+      <w:proofErr w:type="spellEnd"/>
     </w:p>
     <w:p>
       <w:pPr>
@@ -1130,8 +1162,18 @@
           <w:szCs w:val="22"/>
           <w:lang w:val="en-US" w:eastAsia="zh-CN"/>
         </w:rPr>
-        <w:t>Business: EnumExtensions</w:t>
-      </w:r>
+        <w:t xml:space="preserve">Business: </w:t>
+      </w:r>
+      <w:proofErr w:type="spellStart"/>
+      <w:r>
+        <w:rPr>
+          <w:rFonts w:cs="Calibri"/>
+          <w:szCs w:val="22"/>
+          <w:lang w:val="en-US" w:eastAsia="zh-CN"/>
+        </w:rPr>
+        <w:t>EnumExtensions</w:t>
+      </w:r>
+      <w:proofErr w:type="spellEnd"/>
     </w:p>
     <w:p>
       <w:pPr>
@@ -1214,8 +1256,18 @@
           <w:szCs w:val="22"/>
           <w:lang w:val="en-US" w:eastAsia="zh-CN"/>
         </w:rPr>
-        <w:t>Business: SideEffects</w:t>
-      </w:r>
+        <w:t xml:space="preserve">Business: </w:t>
+      </w:r>
+      <w:proofErr w:type="spellStart"/>
+      <w:r>
+        <w:rPr>
+          <w:rFonts w:cs="Calibri"/>
+          <w:szCs w:val="22"/>
+          <w:lang w:val="en-US" w:eastAsia="zh-CN"/>
+        </w:rPr>
+        <w:t>SideEffects</w:t>
+      </w:r>
+      <w:proofErr w:type="spellEnd"/>
     </w:p>
     <w:p>
       <w:pPr>
@@ -1229,13 +1281,41 @@
           <w:lang w:val="en-US"/>
         </w:rPr>
       </w:pPr>
+      <w:proofErr w:type="spellStart"/>
       <w:r>
         <w:rPr>
           <w:rFonts w:cs="Calibri"/>
           <w:szCs w:val="22"/>
           <w:lang w:val="en-US"/>
         </w:rPr>
-        <w:t>SetDefaults SideEffects too</w:t>
+        <w:t>SetDefaults</w:t>
+      </w:r>
+      <w:proofErr w:type="spellEnd"/>
+      <w:r>
+        <w:rPr>
+          <w:rFonts w:cs="Calibri"/>
+          <w:szCs w:val="22"/>
+          <w:lang w:val="en-US"/>
+        </w:rPr>
+        <w:t xml:space="preserve"> </w:t>
+      </w:r>
+      <w:proofErr w:type="spellStart"/>
+      <w:r>
+        <w:rPr>
+          <w:rFonts w:cs="Calibri"/>
+          <w:szCs w:val="22"/>
+          <w:lang w:val="en-US"/>
+        </w:rPr>
+        <w:t>SideEffects</w:t>
+      </w:r>
+      <w:proofErr w:type="spellEnd"/>
+      <w:r>
+        <w:rPr>
+          <w:rFonts w:cs="Calibri"/>
+          <w:szCs w:val="22"/>
+          <w:lang w:val="en-US"/>
+        </w:rPr>
+        <w:t xml:space="preserve"> too</w:t>
       </w:r>
     </w:p>
     <w:p>
@@ -1314,8 +1394,18 @@
           <w:szCs w:val="22"/>
           <w:lang w:val="en-US" w:eastAsia="zh-CN"/>
         </w:rPr>
-        <w:t>Business: RepositoryWrappers</w:t>
-      </w:r>
+        <w:t xml:space="preserve">Business: </w:t>
+      </w:r>
+      <w:proofErr w:type="spellStart"/>
+      <w:r>
+        <w:rPr>
+          <w:rFonts w:cs="Calibri"/>
+          <w:szCs w:val="22"/>
+          <w:lang w:val="en-US" w:eastAsia="zh-CN"/>
+        </w:rPr>
+        <w:t>RepositoryWrappers</w:t>
+      </w:r>
+      <w:proofErr w:type="spellEnd"/>
     </w:p>
     <w:p>
       <w:pPr>
@@ -1335,7 +1425,25 @@
           <w:szCs w:val="22"/>
           <w:lang w:val="en-US" w:eastAsia="zh-CN"/>
         </w:rPr>
-        <w:t>Business: Dtos (optional)</w:t>
+        <w:t xml:space="preserve">Business: </w:t>
+      </w:r>
+      <w:proofErr w:type="spellStart"/>
+      <w:r>
+        <w:rPr>
+          <w:rFonts w:cs="Calibri"/>
+          <w:szCs w:val="22"/>
+          <w:lang w:val="en-US" w:eastAsia="zh-CN"/>
+        </w:rPr>
+        <w:t>Dtos</w:t>
+      </w:r>
+      <w:proofErr w:type="spellEnd"/>
+      <w:r>
+        <w:rPr>
+          <w:rFonts w:cs="Calibri"/>
+          <w:szCs w:val="22"/>
+          <w:lang w:val="en-US" w:eastAsia="zh-CN"/>
+        </w:rPr>
+        <w:t xml:space="preserve"> (optional)</w:t>
       </w:r>
     </w:p>
     <w:p>
@@ -1413,15 +1521,31 @@
           <w:lang w:val="en-US" w:eastAsia="zh-CN"/>
         </w:rPr>
       </w:pPr>
-      <w:bookmarkStart w:id="6" w:name="_GoBack"/>
-      <w:bookmarkEnd w:id="6"/>
-      <w:r>
-        <w:rPr>
-          <w:rFonts w:cs="Calibri"/>
-          <w:szCs w:val="22"/>
-          <w:lang w:val="en-US" w:eastAsia="zh-CN"/>
-        </w:rPr>
-        <w:t>Business: EntityWrappers (optional)</w:t>
+      <w:r>
+        <w:rPr>
+          <w:rFonts w:cs="Calibri"/>
+          <w:szCs w:val="22"/>
+          <w:lang w:val="en-US" w:eastAsia="zh-CN"/>
+        </w:rPr>
+        <w:t xml:space="preserve">Business: </w:t>
+      </w:r>
+      <w:proofErr w:type="spellStart"/>
+      <w:r>
+        <w:rPr>
+          <w:rFonts w:cs="Calibri"/>
+          <w:szCs w:val="22"/>
+          <w:lang w:val="en-US" w:eastAsia="zh-CN"/>
+        </w:rPr>
+        <w:t>EntityWrappers</w:t>
+      </w:r>
+      <w:proofErr w:type="spellEnd"/>
+      <w:r>
+        <w:rPr>
+          <w:rFonts w:cs="Calibri"/>
+          <w:szCs w:val="22"/>
+          <w:lang w:val="en-US" w:eastAsia="zh-CN"/>
+        </w:rPr>
+        <w:t xml:space="preserve"> (optional)</w:t>
       </w:r>
     </w:p>
     <w:p>
@@ -1513,7 +1637,43 @@
           <w:szCs w:val="22"/>
           <w:lang w:val="en-US" w:eastAsia="zh-CN"/>
         </w:rPr>
-        <w:t>List item ViewModels (some may only need IDNameDto, no ListItem view model)</w:t>
+        <w:t xml:space="preserve">List item ViewModels (some may only need </w:t>
+      </w:r>
+      <w:proofErr w:type="spellStart"/>
+      <w:r>
+        <w:rPr>
+          <w:rFonts w:cs="Calibri"/>
+          <w:szCs w:val="22"/>
+          <w:lang w:val="en-US" w:eastAsia="zh-CN"/>
+        </w:rPr>
+        <w:t>IDNameDto</w:t>
+      </w:r>
+      <w:proofErr w:type="spellEnd"/>
+      <w:r>
+        <w:rPr>
+          <w:rFonts w:cs="Calibri"/>
+          <w:szCs w:val="22"/>
+          <w:lang w:val="en-US" w:eastAsia="zh-CN"/>
+        </w:rPr>
+        <w:t xml:space="preserve">, no </w:t>
+      </w:r>
+      <w:proofErr w:type="spellStart"/>
+      <w:r>
+        <w:rPr>
+          <w:rFonts w:cs="Calibri"/>
+          <w:szCs w:val="22"/>
+          <w:lang w:val="en-US" w:eastAsia="zh-CN"/>
+        </w:rPr>
+        <w:t>ListItem</w:t>
+      </w:r>
+      <w:proofErr w:type="spellEnd"/>
+      <w:r>
+        <w:rPr>
+          <w:rFonts w:cs="Calibri"/>
+          <w:szCs w:val="22"/>
+          <w:lang w:val="en-US" w:eastAsia="zh-CN"/>
+        </w:rPr>
+        <w:t xml:space="preserve"> view model)</w:t>
       </w:r>
     </w:p>
     <w:p>
@@ -1532,9 +1692,9 @@
         <w:rPr>
           <w:rFonts w:cs="Calibri"/>
           <w:szCs w:val="22"/>
-          <w:lang w:val="en-US" w:eastAsia="zh-CN"/>
-        </w:rPr>
-        <w:t>List ViewModels</w:t>
+          <w:lang w:val="en-US"/>
+        </w:rPr>
+        <w:t>Lookup ViewModel</w:t>
       </w:r>
     </w:p>
     <w:p>
@@ -1546,16 +1706,16 @@
         <w:rPr>
           <w:rFonts w:cs="Calibri"/>
           <w:szCs w:val="22"/>
-          <w:lang w:val="en-US" w:eastAsia="zh-CN"/>
-        </w:rPr>
-      </w:pPr>
-      <w:r>
-        <w:rPr>
-          <w:rFonts w:cs="Calibri"/>
-          <w:szCs w:val="22"/>
-          <w:lang w:val="en-US" w:eastAsia="zh-CN"/>
-        </w:rPr>
-        <w:t>Detail ViewModels</w:t>
+          <w:lang w:val="en-US"/>
+        </w:rPr>
+      </w:pPr>
+      <w:r>
+        <w:rPr>
+          <w:rFonts w:cs="Calibri"/>
+          <w:szCs w:val="22"/>
+          <w:lang w:val="en-US" w:eastAsia="zh-CN"/>
+        </w:rPr>
+        <w:t>List ViewModels</w:t>
       </w:r>
     </w:p>
     <w:p>
@@ -1576,8 +1736,31 @@
           <w:szCs w:val="22"/>
           <w:lang w:val="en-US" w:eastAsia="zh-CN"/>
         </w:rPr>
+        <w:t>Detail ViewModels</w:t>
+      </w:r>
+    </w:p>
+    <w:p>
+      <w:pPr>
+        <w:numPr>
+          <w:ilvl w:val="1"/>
+          <w:numId w:val="4"/>
+        </w:numPr>
+        <w:rPr>
+          <w:rFonts w:cs="Calibri"/>
+          <w:szCs w:val="22"/>
+          <w:lang w:val="en-US" w:eastAsia="zh-CN"/>
+        </w:rPr>
+      </w:pPr>
+      <w:proofErr w:type="spellStart"/>
+      <w:r>
+        <w:rPr>
+          <w:rFonts w:cs="Calibri"/>
+          <w:szCs w:val="22"/>
+          <w:lang w:val="en-US" w:eastAsia="zh-CN"/>
+        </w:rPr>
         <w:t>DocumentViewModel</w:t>
       </w:r>
+      <w:proofErr w:type="spellEnd"/>
       <w:r>
         <w:rPr>
           <w:rFonts w:cs="Calibri"/>
@@ -1605,8 +1788,18 @@
           <w:szCs w:val="22"/>
           <w:lang w:val="en-US" w:eastAsia="zh-CN"/>
         </w:rPr>
-        <w:t>Presentation: ToViewModel</w:t>
-      </w:r>
+        <w:t xml:space="preserve">Presentation: </w:t>
+      </w:r>
+      <w:proofErr w:type="spellStart"/>
+      <w:r>
+        <w:rPr>
+          <w:rFonts w:cs="Calibri"/>
+          <w:szCs w:val="22"/>
+          <w:lang w:val="en-US" w:eastAsia="zh-CN"/>
+        </w:rPr>
+        <w:t>ToViewModel</w:t>
+      </w:r>
+      <w:proofErr w:type="spellEnd"/>
     </w:p>
     <w:p>
       <w:pPr>
@@ -1680,18 +1873,24 @@
         <w:rPr>
           <w:rFonts w:cs="Calibri"/>
           <w:szCs w:val="22"/>
-          <w:lang w:val="en-US" w:eastAsia="zh-CN"/>
-        </w:rPr>
-      </w:pPr>
-      <w:r>
-        <w:rPr>
-          <w:rFonts w:cs="Calibri"/>
-          <w:szCs w:val="22"/>
-          <w:lang w:val="en-US" w:eastAsia="zh-CN"/>
-        </w:rPr>
-        <w:t>ToScreenViewModel</w:t>
-      </w:r>
-    </w:p>
+          <w:lang w:val="en-US"/>
+        </w:rPr>
+      </w:pPr>
+      <w:bookmarkStart w:id="6" w:name="_Hlk520915297"/>
+      <w:proofErr w:type="spellStart"/>
+      <w:r>
+        <w:rPr>
+          <w:rFonts w:cs="Calibri"/>
+          <w:szCs w:val="22"/>
+          <w:lang w:val="en-US"/>
+        </w:rPr>
+        <w:t>ToLookupViewModel</w:t>
+      </w:r>
+      <w:bookmarkStart w:id="7" w:name="_GoBack"/>
+      <w:bookmarkEnd w:id="7"/>
+      <w:proofErr w:type="spellEnd"/>
+    </w:p>
+    <w:bookmarkEnd w:id="6"/>
     <w:p>
       <w:pPr>
         <w:numPr>
@@ -1708,8 +1907,9 @@
         <w:rPr>
           <w:rFonts w:cs="Calibri"/>
           <w:szCs w:val="22"/>
-        </w:rPr>
-        <w:t>ToDocumentViewModel (optional)</w:t>
+          <w:lang w:val="en-US" w:eastAsia="zh-CN"/>
+        </w:rPr>
+        <w:t>ToScreenViewModel</w:t>
       </w:r>
     </w:p>
     <w:p>
@@ -1728,6 +1928,42 @@
         <w:rPr>
           <w:rFonts w:cs="Calibri"/>
           <w:szCs w:val="22"/>
+        </w:rPr>
+        <w:t>ToDocumentViewModel (</w:t>
+      </w:r>
+      <w:proofErr w:type="spellStart"/>
+      <w:r>
+        <w:rPr>
+          <w:rFonts w:cs="Calibri"/>
+          <w:szCs w:val="22"/>
+        </w:rPr>
+        <w:t>optional</w:t>
+      </w:r>
+      <w:proofErr w:type="spellEnd"/>
+      <w:r>
+        <w:rPr>
+          <w:rFonts w:cs="Calibri"/>
+          <w:szCs w:val="22"/>
+        </w:rPr>
+        <w:t>)</w:t>
+      </w:r>
+    </w:p>
+    <w:p>
+      <w:pPr>
+        <w:numPr>
+          <w:ilvl w:val="1"/>
+          <w:numId w:val="4"/>
+        </w:numPr>
+        <w:rPr>
+          <w:rFonts w:cs="Calibri"/>
+          <w:szCs w:val="22"/>
+          <w:lang w:val="en-US" w:eastAsia="zh-CN"/>
+        </w:rPr>
+      </w:pPr>
+      <w:r>
+        <w:rPr>
+          <w:rFonts w:cs="Calibri"/>
+          <w:szCs w:val="22"/>
           <w:lang w:val="en-US" w:eastAsia="zh-CN"/>
         </w:rPr>
         <w:t>CreateEmptyViewModel (not every view model needs one)</w:t>
@@ -1751,8 +1987,18 @@
           <w:szCs w:val="22"/>
           <w:lang w:val="en-US" w:eastAsia="zh-CN"/>
         </w:rPr>
-        <w:t>Presentation: ToEntity</w:t>
-      </w:r>
+        <w:t xml:space="preserve">Presentation: </w:t>
+      </w:r>
+      <w:proofErr w:type="spellStart"/>
+      <w:r>
+        <w:rPr>
+          <w:rFonts w:cs="Calibri"/>
+          <w:szCs w:val="22"/>
+          <w:lang w:val="en-US" w:eastAsia="zh-CN"/>
+        </w:rPr>
+        <w:t>ToEntity</w:t>
+      </w:r>
+      <w:proofErr w:type="spellEnd"/>
     </w:p>
     <w:p>
       <w:pPr>
@@ -1835,7 +2081,25 @@
           <w:szCs w:val="22"/>
           <w:lang w:val="en-US"/>
         </w:rPr>
-        <w:t>From DocumentViewModel (optional)</w:t>
+        <w:t xml:space="preserve">From </w:t>
+      </w:r>
+      <w:proofErr w:type="spellStart"/>
+      <w:r>
+        <w:rPr>
+          <w:rFonts w:cs="Calibri"/>
+          <w:szCs w:val="22"/>
+          <w:lang w:val="en-US"/>
+        </w:rPr>
+        <w:t>DocumentViewModel</w:t>
+      </w:r>
+      <w:proofErr w:type="spellEnd"/>
+      <w:r>
+        <w:rPr>
+          <w:rFonts w:cs="Calibri"/>
+          <w:szCs w:val="22"/>
+          <w:lang w:val="en-US"/>
+        </w:rPr>
+        <w:t xml:space="preserve"> (optional)</w:t>
       </w:r>
     </w:p>
     <w:p>
@@ -1956,12 +2220,37 @@
           <w:szCs w:val="22"/>
         </w:rPr>
       </w:pPr>
-      <w:r>
-        <w:rPr>
-          <w:rFonts w:cs="Calibri"/>
-          <w:szCs w:val="22"/>
-        </w:rPr>
-        <w:t>MainPresenter (optional)</w:t>
+      <w:proofErr w:type="spellStart"/>
+      <w:r>
+        <w:rPr>
+          <w:rFonts w:cs="Calibri"/>
+          <w:szCs w:val="22"/>
+        </w:rPr>
+        <w:t>MainPresenter</w:t>
+      </w:r>
+      <w:proofErr w:type="spellEnd"/>
+      <w:r>
+        <w:rPr>
+          <w:rFonts w:cs="Calibri"/>
+          <w:szCs w:val="22"/>
+        </w:rPr>
+        <w:t xml:space="preserve"> (</w:t>
+      </w:r>
+      <w:proofErr w:type="spellStart"/>
+      <w:r>
+        <w:rPr>
+          <w:rFonts w:cs="Calibri"/>
+          <w:szCs w:val="22"/>
+        </w:rPr>
+        <w:t>optional</w:t>
+      </w:r>
+      <w:proofErr w:type="spellEnd"/>
+      <w:r>
+        <w:rPr>
+          <w:rFonts w:cs="Calibri"/>
+          <w:szCs w:val="22"/>
+        </w:rPr>
+        <w:t>)</w:t>
       </w:r>
     </w:p>
     <w:p>
@@ -1990,7 +2279,43 @@
           <w:szCs w:val="22"/>
           <w:lang w:val="en-US" w:eastAsia="zh-CN"/>
         </w:rPr>
-        <w:t xml:space="preserve"> (Mvc / UserControls…)</w:t>
+        <w:t xml:space="preserve"> (</w:t>
+      </w:r>
+      <w:proofErr w:type="spellStart"/>
+      <w:r>
+        <w:rPr>
+          <w:rFonts w:cs="Calibri"/>
+          <w:szCs w:val="22"/>
+          <w:lang w:val="en-US" w:eastAsia="zh-CN"/>
+        </w:rPr>
+        <w:t>Mvc</w:t>
+      </w:r>
+      <w:proofErr w:type="spellEnd"/>
+      <w:r>
+        <w:rPr>
+          <w:rFonts w:cs="Calibri"/>
+          <w:szCs w:val="22"/>
+          <w:lang w:val="en-US" w:eastAsia="zh-CN"/>
+        </w:rPr>
+        <w:t xml:space="preserve"> / </w:t>
+      </w:r>
+      <w:proofErr w:type="spellStart"/>
+      <w:r>
+        <w:rPr>
+          <w:rFonts w:cs="Calibri"/>
+          <w:szCs w:val="22"/>
+          <w:lang w:val="en-US" w:eastAsia="zh-CN"/>
+        </w:rPr>
+        <w:t>UserControls</w:t>
+      </w:r>
+      <w:proofErr w:type="spellEnd"/>
+      <w:r>
+        <w:rPr>
+          <w:rFonts w:cs="Calibri"/>
+          <w:szCs w:val="22"/>
+          <w:lang w:val="en-US" w:eastAsia="zh-CN"/>
+        </w:rPr>
+        <w:t>…)</w:t>
       </w:r>
     </w:p>
     <w:p>
@@ -2076,8 +2401,8 @@
       <w:pPr>
         <w:pStyle w:val="Heading3"/>
       </w:pPr>
-      <w:bookmarkStart w:id="7" w:name="_Toc487129459"/>
-      <w:bookmarkStart w:id="8" w:name="_Toc487129932"/>
+      <w:bookmarkStart w:id="8" w:name="_Toc487129459"/>
+      <w:bookmarkStart w:id="9" w:name="_Toc487129932"/>
       <w:bookmarkEnd w:id="5"/>
       <w:r>
         <w:t xml:space="preserve">Appendix B: Knopteksten en berichtteksten in applicaties (resource strings) </w:t>
@@ -2085,8 +2410,8 @@
       <w:r>
         <w:t xml:space="preserve"> (Dutch)</w:t>
       </w:r>
-      <w:bookmarkEnd w:id="7"/>
       <w:bookmarkEnd w:id="8"/>
+      <w:bookmarkEnd w:id="9"/>
     </w:p>
     <w:p>
       <w:r>
@@ -2109,15 +2434,15 @@
       <w:pPr>
         <w:pStyle w:val="Heading4"/>
       </w:pPr>
-      <w:bookmarkStart w:id="9" w:name="_Toc486368599"/>
-      <w:bookmarkStart w:id="10" w:name="_Toc487129460"/>
-      <w:bookmarkStart w:id="11" w:name="_Toc487129933"/>
+      <w:bookmarkStart w:id="10" w:name="_Toc486368599"/>
+      <w:bookmarkStart w:id="11" w:name="_Toc487129460"/>
+      <w:bookmarkStart w:id="12" w:name="_Toc487129933"/>
       <w:r>
         <w:t>Hoofdletters, interpunctie, spelling</w:t>
       </w:r>
-      <w:bookmarkEnd w:id="9"/>
       <w:bookmarkEnd w:id="10"/>
       <w:bookmarkEnd w:id="11"/>
+      <w:bookmarkEnd w:id="12"/>
     </w:p>
     <w:p>
       <w:r>
@@ -2164,7 +2489,15 @@
         <w:spacing w:line="276" w:lineRule="auto"/>
       </w:pPr>
       <w:r>
-        <w:t xml:space="preserve">Namen van properties, classes en andere titels zoals knopteksten zijn </w:t>
+        <w:t xml:space="preserve">Namen van </w:t>
+      </w:r>
+      <w:proofErr w:type="spellStart"/>
+      <w:r>
+        <w:t>properties</w:t>
+      </w:r>
+      <w:proofErr w:type="spellEnd"/>
+      <w:r>
+        <w:t xml:space="preserve">, classes en andere titels zoals knopteksten zijn </w:t>
       </w:r>
       <w:r>
         <w:t xml:space="preserve">in het Nederlandse zijn als volgt: "Links in artikel", dus alleen beginnen met een hoofdletter. </w:t>
@@ -2183,10 +2516,34 @@
         <w:spacing w:line="276" w:lineRule="auto"/>
       </w:pPr>
       <w:r>
-        <w:t xml:space="preserve">Namen van properties, classes en andere titels zoals knopteksten </w:t>
-      </w:r>
-      <w:r>
-        <w:t>in Engelse titels doen we als volgt: "Table of Contents", dus alle woorden beginnen met een hoofdletter, alleen onbelangrijke woorden zoals 'in', 'and', etc. in kleine letters.</w:t>
+        <w:t xml:space="preserve">Namen van </w:t>
+      </w:r>
+      <w:proofErr w:type="spellStart"/>
+      <w:r>
+        <w:t>properties</w:t>
+      </w:r>
+      <w:proofErr w:type="spellEnd"/>
+      <w:r>
+        <w:t xml:space="preserve">, classes en andere titels zoals knopteksten </w:t>
+      </w:r>
+      <w:r>
+        <w:t>in Engelse titels doen we als volgt: "</w:t>
+      </w:r>
+      <w:proofErr w:type="spellStart"/>
+      <w:r>
+        <w:t>Table</w:t>
+      </w:r>
+      <w:proofErr w:type="spellEnd"/>
+      <w:r>
+        <w:t xml:space="preserve"> of Contents", dus alle woorden beginnen met een hoofdletter, alleen onbelangrijke woorden zoals 'in', '</w:t>
+      </w:r>
+      <w:proofErr w:type="spellStart"/>
+      <w:r>
+        <w:t>and</w:t>
+      </w:r>
+      <w:proofErr w:type="spellEnd"/>
+      <w:r>
+        <w:t>', etc. in kleine letters.</w:t>
       </w:r>
     </w:p>
     <w:p>
@@ -2206,20 +2563,35 @@
       <w:pPr>
         <w:pStyle w:val="Heading4"/>
       </w:pPr>
-      <w:bookmarkStart w:id="12" w:name="_Toc486368600"/>
-      <w:bookmarkStart w:id="13" w:name="_Toc487129461"/>
-      <w:bookmarkStart w:id="14" w:name="_Toc487129934"/>
+      <w:bookmarkStart w:id="13" w:name="_Toc486368600"/>
+      <w:bookmarkStart w:id="14" w:name="_Toc487129461"/>
+      <w:bookmarkStart w:id="15" w:name="_Toc487129934"/>
+      <w:proofErr w:type="spellStart"/>
       <w:r>
         <w:t>Assemblies</w:t>
       </w:r>
-      <w:bookmarkEnd w:id="12"/>
       <w:bookmarkEnd w:id="13"/>
       <w:bookmarkEnd w:id="14"/>
-    </w:p>
-    <w:p>
-      <w:r>
-        <w:t>Resources worden met de assemblies meegecompileerd</w:t>
-      </w:r>
+      <w:bookmarkEnd w:id="15"/>
+      <w:proofErr w:type="spellEnd"/>
+    </w:p>
+    <w:p>
+      <w:r>
+        <w:t xml:space="preserve">Resources worden met de </w:t>
+      </w:r>
+      <w:proofErr w:type="spellStart"/>
+      <w:r>
+        <w:t>assemblies</w:t>
+      </w:r>
+      <w:proofErr w:type="spellEnd"/>
+      <w:r>
+        <w:t xml:space="preserve"> </w:t>
+      </w:r>
+      <w:proofErr w:type="spellStart"/>
+      <w:r>
+        <w:t>meegecompileerd</w:t>
+      </w:r>
+      <w:proofErr w:type="spellEnd"/>
       <w:r>
         <w:rPr>
           <w:sz w:val="18"/>
@@ -2247,7 +2619,15 @@
         <w:ind w:left="568"/>
       </w:pPr>
       <w:r>
-        <w:t>(Update: De hoeveelheid verschillende plekken waar resources staan is een zwakte van dit ordeningssysteem, omdat het verwarrend kan zijn. In toekomstige oplossingen is het wellicht een idee om resource teksten mmer op één centrale plek te zetten. Dubbelzinnigheid van termen in meerdere domeinmodellen is daarbij wellicht meer een uitzondering dan een regel, waar omheen gewerkt kan worden.)</w:t>
+        <w:t xml:space="preserve">(Update: De hoeveelheid verschillende plekken waar resources staan is een zwakte van dit ordeningssysteem, omdat het verwarrend kan zijn. In toekomstige oplossingen is het wellicht een idee om resource teksten </w:t>
+      </w:r>
+      <w:proofErr w:type="spellStart"/>
+      <w:r>
+        <w:t>mmer</w:t>
+      </w:r>
+      <w:proofErr w:type="spellEnd"/>
+      <w:r>
+        <w:t xml:space="preserve"> op één centrale plek te zetten. Dubbelzinnigheid van termen in meerdere domeinmodellen is daarbij wellicht meer een uitzondering dan een regel, waar omheen gewerkt kan worden.)</w:t>
       </w:r>
     </w:p>
     <w:p/>
@@ -2261,17 +2641,35 @@
         <w:spacing w:line="276" w:lineRule="auto"/>
       </w:pPr>
       <w:r>
-        <w:t>'Save', 'Close', 'Edit', et</w:t>
-      </w:r>
-      <w:r>
-        <w:t xml:space="preserve">c. staan in Framework.Resources, toegankelijk via de </w:t>
-      </w:r>
+        <w:t>'Save', 'Close', '</w:t>
+      </w:r>
+      <w:proofErr w:type="spellStart"/>
+      <w:r>
+        <w:t>Edit</w:t>
+      </w:r>
+      <w:proofErr w:type="spellEnd"/>
+      <w:r>
+        <w:t>', et</w:t>
+      </w:r>
+      <w:r>
+        <w:t xml:space="preserve">c. staan in </w:t>
+      </w:r>
+      <w:proofErr w:type="spellStart"/>
+      <w:r>
+        <w:t>Framework.Resources</w:t>
+      </w:r>
+      <w:proofErr w:type="spellEnd"/>
+      <w:r>
+        <w:t xml:space="preserve">, toegankelijk via de </w:t>
+      </w:r>
+      <w:proofErr w:type="spellStart"/>
       <w:r>
         <w:rPr>
           <w:i/>
         </w:rPr>
         <w:t>CommonResourceFormatter</w:t>
       </w:r>
+      <w:proofErr w:type="spellEnd"/>
       <w:r>
         <w:t xml:space="preserve"> class.</w:t>
       </w:r>
@@ -2291,18 +2689,22 @@
       <w:r>
         <w:t xml:space="preserve"> </w:t>
       </w:r>
+      <w:proofErr w:type="spellStart"/>
       <w:r>
         <w:t>Framework.Validation</w:t>
       </w:r>
+      <w:proofErr w:type="spellEnd"/>
       <w:r>
         <w:t xml:space="preserve">, toegankelijk via de </w:t>
       </w:r>
+      <w:proofErr w:type="spellStart"/>
       <w:r>
         <w:rPr>
           <w:i/>
         </w:rPr>
         <w:t>ValidationResourceFormatter</w:t>
       </w:r>
+      <w:proofErr w:type="spellEnd"/>
       <w:r>
         <w:t xml:space="preserve"> class.</w:t>
       </w:r>
@@ -2316,18 +2718,25 @@
         </w:numPr>
         <w:spacing w:line="276" w:lineRule="auto"/>
       </w:pPr>
-      <w:r>
-        <w:t>CanonicalModel: een tussenmodel voor uitwisseling van gegeven</w:t>
+      <w:proofErr w:type="spellStart"/>
+      <w:r>
+        <w:t>CanonicalModel</w:t>
+      </w:r>
+      <w:proofErr w:type="spellEnd"/>
+      <w:r>
+        <w:t>: een tussenmodel voor uitwisseling van gegeven</w:t>
       </w:r>
       <w:r>
         <w:t xml:space="preserve">s tussen verschillende systemen, toegankelijk via de </w:t>
       </w:r>
+      <w:proofErr w:type="spellStart"/>
       <w:r>
         <w:rPr>
           <w:i/>
         </w:rPr>
         <w:t>CanonicalResourceFormatter</w:t>
       </w:r>
+      <w:proofErr w:type="spellEnd"/>
       <w:r>
         <w:t xml:space="preserve"> class.</w:t>
       </w:r>
@@ -2342,10 +2751,26 @@
         <w:spacing w:line="276" w:lineRule="auto"/>
       </w:pPr>
       <w:r>
-        <w:t>Business layers bevatten alleen vertalingen voor de overige teksten die nie</w:t>
-      </w:r>
-      <w:r>
-        <w:t>t in het canonical model staan.</w:t>
+        <w:t xml:space="preserve">Business </w:t>
+      </w:r>
+      <w:proofErr w:type="spellStart"/>
+      <w:r>
+        <w:t>layers</w:t>
+      </w:r>
+      <w:proofErr w:type="spellEnd"/>
+      <w:r>
+        <w:t xml:space="preserve"> bevatten alleen vertalingen voor de overige teksten die nie</w:t>
+      </w:r>
+      <w:r>
+        <w:t xml:space="preserve">t in het </w:t>
+      </w:r>
+      <w:proofErr w:type="spellStart"/>
+      <w:r>
+        <w:t>canonical</w:t>
+      </w:r>
+      <w:proofErr w:type="spellEnd"/>
+      <w:r>
+        <w:t xml:space="preserve"> model staan.</w:t>
       </w:r>
     </w:p>
     <w:p>
@@ -2358,7 +2783,15 @@
         <w:spacing w:line="276" w:lineRule="auto"/>
       </w:pPr>
       <w:r>
-        <w:t>Ook teksten die niet direct domeintermen zijn, maar wel in applicaties worden gebruikt op plekken waar het gaat over een bepaald business domain, mogen in de business layer, zijn resources gezet worden.</w:t>
+        <w:t xml:space="preserve">Ook teksten die niet direct domeintermen zijn, maar wel in applicaties worden gebruikt op plekken waar het gaat over een bepaald business domain, mogen in de business </w:t>
+      </w:r>
+      <w:proofErr w:type="spellStart"/>
+      <w:r>
+        <w:t>layer</w:t>
+      </w:r>
+      <w:proofErr w:type="spellEnd"/>
+      <w:r>
+        <w:t>, zijn resources gezet worden.</w:t>
       </w:r>
     </w:p>
     <w:p>
@@ -2371,7 +2804,23 @@
         <w:spacing w:line="276" w:lineRule="auto"/>
       </w:pPr>
       <w:r>
-        <w:t>Presentation layer bevat over het algemeen geen teksten. Die zetten we in de business layer: we hebben al genoeg plekken waar we resources neerzetten.</w:t>
+        <w:t xml:space="preserve">Presentation </w:t>
+      </w:r>
+      <w:proofErr w:type="spellStart"/>
+      <w:r>
+        <w:t>layer</w:t>
+      </w:r>
+      <w:proofErr w:type="spellEnd"/>
+      <w:r>
+        <w:t xml:space="preserve"> bevat over het algemeen geen teksten. Die zetten we in de business </w:t>
+      </w:r>
+      <w:proofErr w:type="spellStart"/>
+      <w:r>
+        <w:t>layer</w:t>
+      </w:r>
+      <w:proofErr w:type="spellEnd"/>
+      <w:r>
+        <w:t>: we hebben al genoeg plekken waar we resources neerzetten.</w:t>
       </w:r>
     </w:p>
     <w:p>
@@ -2381,18 +2830,18 @@
           <w:lang w:val="en-US"/>
         </w:rPr>
       </w:pPr>
-      <w:bookmarkStart w:id="15" w:name="_Toc486368601"/>
-      <w:bookmarkStart w:id="16" w:name="_Toc487129462"/>
-      <w:bookmarkStart w:id="17" w:name="_Toc487129935"/>
+      <w:bookmarkStart w:id="16" w:name="_Toc486368601"/>
+      <w:bookmarkStart w:id="17" w:name="_Toc487129462"/>
+      <w:bookmarkStart w:id="18" w:name="_Toc487129935"/>
       <w:r>
         <w:rPr>
           <w:lang w:val="en-US"/>
         </w:rPr>
         <w:t>Tips</w:t>
       </w:r>
-      <w:bookmarkEnd w:id="15"/>
       <w:bookmarkEnd w:id="16"/>
       <w:bookmarkEnd w:id="17"/>
+      <w:bookmarkEnd w:id="18"/>
     </w:p>
     <w:p>
       <w:pPr>
@@ -2404,13 +2853,58 @@
         <w:spacing w:line="276" w:lineRule="auto"/>
       </w:pPr>
       <w:r>
-        <w:t>Gebruik van placeholders zoals {0} is toegestaan, maar dan moet je wel een class erbij maken, die de placeholders vervangt. Zie</w:t>
+        <w:t xml:space="preserve">Gebruik van </w:t>
+      </w:r>
+      <w:proofErr w:type="spellStart"/>
+      <w:r>
+        <w:t>placeholders</w:t>
+      </w:r>
+      <w:proofErr w:type="spellEnd"/>
+      <w:r>
+        <w:t xml:space="preserve"> zoals {0} is toegestaan, maar dan moet je wel een class erbij maken, die de </w:t>
+      </w:r>
+      <w:proofErr w:type="spellStart"/>
+      <w:r>
+        <w:t>placeholders</w:t>
+      </w:r>
+      <w:proofErr w:type="spellEnd"/>
+      <w:r>
+        <w:t xml:space="preserve"> vervangt. Zie</w:t>
       </w:r>
       <w:r>
         <w:t xml:space="preserve"> </w:t>
       </w:r>
-      <w:r>
-        <w:t>Framework.Resources voor een voorbeeld. Het is dan verstandig om de resources zelf internal te maken en alleen de class die de placeholders vervangt public te maken. Kijk echter uit dat je het daarbij geschikt houdt voor meerdere talen, want een creatief met placeholder opgebouwde resource string werkt al gauw niet voor een andere taal.</w:t>
+      <w:proofErr w:type="spellStart"/>
+      <w:r>
+        <w:t>Framework.Resources</w:t>
+      </w:r>
+      <w:proofErr w:type="spellEnd"/>
+      <w:r>
+        <w:t xml:space="preserve"> voor een voorbeeld. Het is dan verstandig om de resources zelf </w:t>
+      </w:r>
+      <w:proofErr w:type="spellStart"/>
+      <w:r>
+        <w:t>internal</w:t>
+      </w:r>
+      <w:proofErr w:type="spellEnd"/>
+      <w:r>
+        <w:t xml:space="preserve"> te maken en alleen de class die de </w:t>
+      </w:r>
+      <w:proofErr w:type="spellStart"/>
+      <w:r>
+        <w:t>placeholders</w:t>
+      </w:r>
+      <w:proofErr w:type="spellEnd"/>
+      <w:r>
+        <w:t xml:space="preserve"> vervangt public te maken. Kijk echter uit dat je het daarbij geschikt houdt voor meerdere talen, want een creatief met </w:t>
+      </w:r>
+      <w:proofErr w:type="spellStart"/>
+      <w:r>
+        <w:t>placeholder</w:t>
+      </w:r>
+      <w:proofErr w:type="spellEnd"/>
+      <w:r>
+        <w:t xml:space="preserve"> opgebouwde resource string werkt al gauw niet voor een andere taal.</w:t>
       </w:r>
     </w:p>
     <w:p>
@@ -2541,14 +3035,36 @@
     <w:r>
       <w:t xml:space="preserve"> / </w:t>
     </w:r>
-    <w:fldSimple w:instr=" NUMPAGES   \* MERGEFORMAT ">
-      <w:r>
-        <w:rPr>
-          <w:noProof/>
-        </w:rPr>
-        <w:t>4</w:t>
-      </w:r>
-    </w:fldSimple>
+    <w:r>
+      <w:rPr>
+        <w:noProof/>
+      </w:rPr>
+      <w:fldChar w:fldCharType="begin"/>
+    </w:r>
+    <w:r>
+      <w:rPr>
+        <w:noProof/>
+      </w:rPr>
+      <w:instrText xml:space="preserve"> NUMPAGES   \* MERGEFORMAT </w:instrText>
+    </w:r>
+    <w:r>
+      <w:rPr>
+        <w:noProof/>
+      </w:rPr>
+      <w:fldChar w:fldCharType="separate"/>
+    </w:r>
+    <w:r>
+      <w:rPr>
+        <w:noProof/>
+      </w:rPr>
+      <w:t>4</w:t>
+    </w:r>
+    <w:r>
+      <w:rPr>
+        <w:noProof/>
+      </w:rPr>
+      <w:fldChar w:fldCharType="end"/>
+    </w:r>
     <w:r>
       <w:rPr>
         <w:noProof/>
@@ -6773,7 +7289,7 @@
 </file>
 
 <file path=customXml/itemProps1.xml><?xml version="1.0" encoding="utf-8"?>
-<ds:datastoreItem xmlns:ds="http://schemas.openxmlformats.org/officeDocument/2006/customXml" ds:itemID="{8059FCBC-1BFB-4FD2-84FB-B7888BEC7C6E}">
+<ds:datastoreItem xmlns:ds="http://schemas.openxmlformats.org/officeDocument/2006/customXml" ds:itemID="{D8E3B9D0-598D-4833-AA86-174079FC9DCF}">
   <ds:schemaRefs>
     <ds:schemaRef ds:uri="http://schemas.openxmlformats.org/officeDocument/2006/bibliography"/>
   </ds:schemaRefs>

</xml_diff>